<commit_message>
Clean up on <Phidget>Ex.  Pretty consistent now.
</commit_message>
<xml_diff>
--- a/VNCPhidget22/Sounds to Left and Right.docx
+++ b/VNCPhidget22/Sounds to Left and Right.docx
@@ -189,10 +189,19 @@
       <w:proofErr w:type="gramStart"/>
       <w:r>
         <w:rPr>
-          <w:sz w:val="20"/>
-          <w:szCs w:val="20"/>
-        </w:rPr>
-        <w:t>2003},</w:t>
+          <w:color w:val="FF0000"/>
+          <w:sz w:val="20"/>
+          <w:szCs w:val="20"/>
+          <w:highlight w:val="yellow"/>
+        </w:rPr>
+        <w:t>2003</w:t>
+      </w:r>
+      <w:r>
+        <w:rPr>
+          <w:sz w:val="20"/>
+          <w:szCs w:val="20"/>
+        </w:rPr>
+        <w:t>},</w:t>
       </w:r>
       <w:proofErr w:type="gramEnd"/>
     </w:p>
@@ -230,10 +239,18 @@
       <w:proofErr w:type="gramStart"/>
       <w:r>
         <w:rPr>
-          <w:sz w:val="20"/>
-          <w:szCs w:val="20"/>
-        </w:rPr>
-        <w:t>1000},</w:t>
+          <w:color w:val="FF0000"/>
+          <w:sz w:val="20"/>
+          <w:szCs w:val="20"/>
+        </w:rPr>
+        <w:t>1000</w:t>
+      </w:r>
+      <w:r>
+        <w:rPr>
+          <w:sz w:val="20"/>
+          <w:szCs w:val="20"/>
+        </w:rPr>
+        <w:t>},</w:t>
       </w:r>
       <w:proofErr w:type="gramEnd"/>
     </w:p>
@@ -271,10 +288,18 @@
       <w:proofErr w:type="gramStart"/>
       <w:r>
         <w:rPr>
-          <w:sz w:val="20"/>
-          <w:szCs w:val="20"/>
-        </w:rPr>
-        <w:t>2002 }</w:t>
+          <w:color w:val="FF0000"/>
+          <w:sz w:val="20"/>
+          <w:szCs w:val="20"/>
+        </w:rPr>
+        <w:t xml:space="preserve">2002 </w:t>
+      </w:r>
+      <w:r>
+        <w:rPr>
+          <w:sz w:val="20"/>
+          <w:szCs w:val="20"/>
+        </w:rPr>
+        <w:t>}</w:t>
       </w:r>
       <w:proofErr w:type="gramEnd"/>
       <w:r>
@@ -600,10 +625,18 @@
       <w:proofErr w:type="gramStart"/>
       <w:r>
         <w:rPr>
-          <w:sz w:val="20"/>
-          <w:szCs w:val="20"/>
-        </w:rPr>
-        <w:t>1502 }</w:t>
+          <w:color w:val="FF0000"/>
+          <w:sz w:val="20"/>
+          <w:szCs w:val="20"/>
+        </w:rPr>
+        <w:t xml:space="preserve">1502 </w:t>
+      </w:r>
+      <w:r>
+        <w:rPr>
+          <w:sz w:val="20"/>
+          <w:szCs w:val="20"/>
+        </w:rPr>
+        <w:t>}</w:t>
       </w:r>
       <w:proofErr w:type="gramEnd"/>
       <w:r>
@@ -947,10 +980,18 @@
       <w:proofErr w:type="gramStart"/>
       <w:r>
         <w:rPr>
-          <w:sz w:val="20"/>
-          <w:szCs w:val="20"/>
-        </w:rPr>
-        <w:t>502 }</w:t>
+          <w:color w:val="FF0000"/>
+          <w:sz w:val="20"/>
+          <w:szCs w:val="20"/>
+        </w:rPr>
+        <w:t xml:space="preserve">502 </w:t>
+      </w:r>
+      <w:r>
+        <w:rPr>
+          <w:sz w:val="20"/>
+          <w:szCs w:val="20"/>
+        </w:rPr>
+        <w:t>}</w:t>
       </w:r>
       <w:proofErr w:type="gramEnd"/>
       <w:r>
@@ -1155,10 +1196,18 @@
       <w:proofErr w:type="gramStart"/>
       <w:r>
         <w:rPr>
-          <w:sz w:val="20"/>
-          <w:szCs w:val="20"/>
-        </w:rPr>
-        <w:t>1022 }</w:t>
+          <w:color w:val="FF0000"/>
+          <w:sz w:val="20"/>
+          <w:szCs w:val="20"/>
+        </w:rPr>
+        <w:t xml:space="preserve">1022 </w:t>
+      </w:r>
+      <w:r>
+        <w:rPr>
+          <w:sz w:val="20"/>
+          <w:szCs w:val="20"/>
+        </w:rPr>
+        <w:t>}</w:t>
       </w:r>
       <w:proofErr w:type="gramEnd"/>
     </w:p>
@@ -1413,10 +1462,18 @@
       <w:proofErr w:type="gramStart"/>
       <w:r>
         <w:rPr>
-          <w:sz w:val="20"/>
-          <w:szCs w:val="20"/>
-        </w:rPr>
-        <w:t>1503 }</w:t>
+          <w:color w:val="FF0000"/>
+          <w:sz w:val="20"/>
+          <w:szCs w:val="20"/>
+        </w:rPr>
+        <w:t xml:space="preserve">1503 </w:t>
+      </w:r>
+      <w:r>
+        <w:rPr>
+          <w:sz w:val="20"/>
+          <w:szCs w:val="20"/>
+        </w:rPr>
+        <w:t>}</w:t>
       </w:r>
       <w:proofErr w:type="gramEnd"/>
       <w:r>
@@ -1696,10 +1753,18 @@
       <w:proofErr w:type="gramStart"/>
       <w:r>
         <w:rPr>
-          <w:sz w:val="20"/>
-          <w:szCs w:val="20"/>
-        </w:rPr>
-        <w:t>503 }</w:t>
+          <w:color w:val="FF0000"/>
+          <w:sz w:val="20"/>
+          <w:szCs w:val="20"/>
+        </w:rPr>
+        <w:t xml:space="preserve">503 </w:t>
+      </w:r>
+      <w:r>
+        <w:rPr>
+          <w:sz w:val="20"/>
+          <w:szCs w:val="20"/>
+        </w:rPr>
+        <w:t>}</w:t>
       </w:r>
       <w:proofErr w:type="gramEnd"/>
       <w:r>
@@ -1808,10 +1873,18 @@
       <w:proofErr w:type="gramStart"/>
       <w:r>
         <w:rPr>
-          <w:sz w:val="20"/>
-          <w:szCs w:val="20"/>
-        </w:rPr>
-        <w:t>533 }</w:t>
+          <w:color w:val="FF0000"/>
+          <w:sz w:val="20"/>
+          <w:szCs w:val="20"/>
+        </w:rPr>
+        <w:t xml:space="preserve">533 </w:t>
+      </w:r>
+      <w:r>
+        <w:rPr>
+          <w:sz w:val="20"/>
+          <w:szCs w:val="20"/>
+        </w:rPr>
+        <w:t>}</w:t>
       </w:r>
       <w:proofErr w:type="gramEnd"/>
       <w:r>
@@ -1993,10 +2066,18 @@
       <w:proofErr w:type="gramStart"/>
       <w:r>
         <w:rPr>
-          <w:sz w:val="20"/>
-          <w:szCs w:val="20"/>
-        </w:rPr>
-        <w:t>1033 }</w:t>
+          <w:color w:val="FF0000"/>
+          <w:sz w:val="20"/>
+          <w:szCs w:val="20"/>
+        </w:rPr>
+        <w:t xml:space="preserve">1033 </w:t>
+      </w:r>
+      <w:r>
+        <w:rPr>
+          <w:sz w:val="20"/>
+          <w:szCs w:val="20"/>
+        </w:rPr>
+        <w:t>}</w:t>
       </w:r>
       <w:proofErr w:type="gramEnd"/>
       <w:r>
@@ -2073,10 +2154,18 @@
       <w:proofErr w:type="gramStart"/>
       <w:r>
         <w:rPr>
-          <w:sz w:val="20"/>
-          <w:szCs w:val="20"/>
-        </w:rPr>
-        <w:t>2033 }</w:t>
+          <w:color w:val="FF0000"/>
+          <w:sz w:val="20"/>
+          <w:szCs w:val="20"/>
+        </w:rPr>
+        <w:t xml:space="preserve">2033 </w:t>
+      </w:r>
+      <w:r>
+        <w:rPr>
+          <w:sz w:val="20"/>
+          <w:szCs w:val="20"/>
+        </w:rPr>
+        <w:t>}</w:t>
       </w:r>
       <w:proofErr w:type="gramEnd"/>
     </w:p>

</xml_diff>